<commit_message>
finished 8 and 9d
</commit_message>
<xml_diff>
--- a/ADV_DB_2.docx
+++ b/ADV_DB_2.docx
@@ -2557,6 +2557,339 @@
         <w:t>Same for Jill.</w:t>
       </w:r>
     </w:p>
+    <w:p/>
+    <w:p>
+      <w:r>
+        <w:rPr>
+          <w:noProof/>
+        </w:rPr>
+        <w:drawing>
+          <wp:inline distT="0" distB="0" distL="0" distR="0" wp14:anchorId="36A747A1" wp14:editId="5A1A6EF1">
+            <wp:extent cx="3101340" cy="2606040"/>
+            <wp:effectExtent l="0" t="0" r="3810" b="3810"/>
+            <wp:docPr id="23" name="Picture 23"/>
+            <wp:cNvGraphicFramePr>
+              <a:graphicFrameLocks xmlns:a="http://schemas.openxmlformats.org/drawingml/2006/main" noChangeAspect="1"/>
+            </wp:cNvGraphicFramePr>
+            <a:graphic xmlns:a="http://schemas.openxmlformats.org/drawingml/2006/main">
+              <a:graphicData uri="http://schemas.openxmlformats.org/drawingml/2006/picture">
+                <pic:pic xmlns:pic="http://schemas.openxmlformats.org/drawingml/2006/picture">
+                  <pic:nvPicPr>
+                    <pic:cNvPr id="0" name="Picture 3"/>
+                    <pic:cNvPicPr>
+                      <a:picLocks noChangeAspect="1" noChangeArrowheads="1"/>
+                    </pic:cNvPicPr>
+                  </pic:nvPicPr>
+                  <pic:blipFill>
+                    <a:blip r:embed="rId19">
+                      <a:extLst>
+                        <a:ext uri="{28A0092B-C50C-407E-A947-70E740481C1C}">
+                          <a14:useLocalDpi xmlns:a14="http://schemas.microsoft.com/office/drawing/2010/main" val="0"/>
+                        </a:ext>
+                      </a:extLst>
+                    </a:blip>
+                    <a:srcRect/>
+                    <a:stretch>
+                      <a:fillRect/>
+                    </a:stretch>
+                  </pic:blipFill>
+                  <pic:spPr bwMode="auto">
+                    <a:xfrm>
+                      <a:off x="0" y="0"/>
+                      <a:ext cx="3101340" cy="2606040"/>
+                    </a:xfrm>
+                    <a:prstGeom prst="rect">
+                      <a:avLst/>
+                    </a:prstGeom>
+                    <a:noFill/>
+                    <a:ln>
+                      <a:noFill/>
+                    </a:ln>
+                  </pic:spPr>
+                </pic:pic>
+              </a:graphicData>
+            </a:graphic>
+          </wp:inline>
+        </w:drawing>
+      </w:r>
+    </w:p>
+    <w:p>
+      <w:r>
+        <w:rPr>
+          <w:noProof/>
+        </w:rPr>
+        <w:lastRenderedPageBreak/>
+        <w:drawing>
+          <wp:inline distT="0" distB="0" distL="0" distR="0" wp14:anchorId="362C871A" wp14:editId="349B0AFB">
+            <wp:extent cx="5731510" cy="3243580"/>
+            <wp:effectExtent l="0" t="0" r="2540" b="0"/>
+            <wp:docPr id="25" name="Picture 25" descr="Graphical user interface, text, application, email&#10;&#10;Description automatically generated"/>
+            <wp:cNvGraphicFramePr>
+              <a:graphicFrameLocks xmlns:a="http://schemas.openxmlformats.org/drawingml/2006/main" noChangeAspect="1"/>
+            </wp:cNvGraphicFramePr>
+            <a:graphic xmlns:a="http://schemas.openxmlformats.org/drawingml/2006/main">
+              <a:graphicData uri="http://schemas.openxmlformats.org/drawingml/2006/picture">
+                <pic:pic xmlns:pic="http://schemas.openxmlformats.org/drawingml/2006/picture">
+                  <pic:nvPicPr>
+                    <pic:cNvPr id="25" name="Picture 25" descr="Graphical user interface, text, application, email&#10;&#10;Description automatically generated"/>
+                    <pic:cNvPicPr>
+                      <a:picLocks noChangeAspect="1" noChangeArrowheads="1"/>
+                    </pic:cNvPicPr>
+                  </pic:nvPicPr>
+                  <pic:blipFill>
+                    <a:blip r:embed="rId20">
+                      <a:extLst>
+                        <a:ext uri="{28A0092B-C50C-407E-A947-70E740481C1C}">
+                          <a14:useLocalDpi xmlns:a14="http://schemas.microsoft.com/office/drawing/2010/main" val="0"/>
+                        </a:ext>
+                      </a:extLst>
+                    </a:blip>
+                    <a:srcRect/>
+                    <a:stretch>
+                      <a:fillRect/>
+                    </a:stretch>
+                  </pic:blipFill>
+                  <pic:spPr bwMode="auto">
+                    <a:xfrm>
+                      <a:off x="0" y="0"/>
+                      <a:ext cx="5731510" cy="3243580"/>
+                    </a:xfrm>
+                    <a:prstGeom prst="rect">
+                      <a:avLst/>
+                    </a:prstGeom>
+                    <a:noFill/>
+                    <a:ln>
+                      <a:noFill/>
+                    </a:ln>
+                  </pic:spPr>
+                </pic:pic>
+              </a:graphicData>
+            </a:graphic>
+          </wp:inline>
+        </w:drawing>
+      </w:r>
+    </w:p>
+    <w:p>
+      <w:r>
+        <w:rPr>
+          <w:noProof/>
+        </w:rPr>
+        <w:lastRenderedPageBreak/>
+        <w:drawing>
+          <wp:inline distT="0" distB="0" distL="0" distR="0" wp14:anchorId="6EA6B793" wp14:editId="0CDD87DA">
+            <wp:extent cx="3009900" cy="3581400"/>
+            <wp:effectExtent l="0" t="0" r="0" b="0"/>
+            <wp:docPr id="22" name="Picture 22" descr="Text&#10;&#10;Description automatically generated"/>
+            <wp:cNvGraphicFramePr>
+              <a:graphicFrameLocks xmlns:a="http://schemas.openxmlformats.org/drawingml/2006/main" noChangeAspect="1"/>
+            </wp:cNvGraphicFramePr>
+            <a:graphic xmlns:a="http://schemas.openxmlformats.org/drawingml/2006/main">
+              <a:graphicData uri="http://schemas.openxmlformats.org/drawingml/2006/picture">
+                <pic:pic xmlns:pic="http://schemas.openxmlformats.org/drawingml/2006/picture">
+                  <pic:nvPicPr>
+                    <pic:cNvPr id="22" name="Picture 22" descr="Text&#10;&#10;Description automatically generated"/>
+                    <pic:cNvPicPr>
+                      <a:picLocks noChangeAspect="1" noChangeArrowheads="1"/>
+                    </pic:cNvPicPr>
+                  </pic:nvPicPr>
+                  <pic:blipFill>
+                    <a:blip r:embed="rId21">
+                      <a:extLst>
+                        <a:ext uri="{28A0092B-C50C-407E-A947-70E740481C1C}">
+                          <a14:useLocalDpi xmlns:a14="http://schemas.microsoft.com/office/drawing/2010/main" val="0"/>
+                        </a:ext>
+                      </a:extLst>
+                    </a:blip>
+                    <a:srcRect/>
+                    <a:stretch>
+                      <a:fillRect/>
+                    </a:stretch>
+                  </pic:blipFill>
+                  <pic:spPr bwMode="auto">
+                    <a:xfrm>
+                      <a:off x="0" y="0"/>
+                      <a:ext cx="3009900" cy="3581400"/>
+                    </a:xfrm>
+                    <a:prstGeom prst="rect">
+                      <a:avLst/>
+                    </a:prstGeom>
+                    <a:noFill/>
+                    <a:ln>
+                      <a:noFill/>
+                    </a:ln>
+                  </pic:spPr>
+                </pic:pic>
+              </a:graphicData>
+            </a:graphic>
+          </wp:inline>
+        </w:drawing>
+      </w:r>
+      <w:r>
+        <w:rPr>
+          <w:noProof/>
+        </w:rPr>
+        <w:drawing>
+          <wp:inline distT="0" distB="0" distL="0" distR="0" wp14:anchorId="7D157211" wp14:editId="489D74A8">
+            <wp:extent cx="4358640" cy="3825240"/>
+            <wp:effectExtent l="0" t="0" r="3810" b="3810"/>
+            <wp:docPr id="24" name="Picture 24"/>
+            <wp:cNvGraphicFramePr>
+              <a:graphicFrameLocks xmlns:a="http://schemas.openxmlformats.org/drawingml/2006/main" noChangeAspect="1"/>
+            </wp:cNvGraphicFramePr>
+            <a:graphic xmlns:a="http://schemas.openxmlformats.org/drawingml/2006/main">
+              <a:graphicData uri="http://schemas.openxmlformats.org/drawingml/2006/picture">
+                <pic:pic xmlns:pic="http://schemas.openxmlformats.org/drawingml/2006/picture">
+                  <pic:nvPicPr>
+                    <pic:cNvPr id="0" name="Picture 4"/>
+                    <pic:cNvPicPr>
+                      <a:picLocks noChangeAspect="1" noChangeArrowheads="1"/>
+                    </pic:cNvPicPr>
+                  </pic:nvPicPr>
+                  <pic:blipFill>
+                    <a:blip r:embed="rId22">
+                      <a:extLst>
+                        <a:ext uri="{28A0092B-C50C-407E-A947-70E740481C1C}">
+                          <a14:useLocalDpi xmlns:a14="http://schemas.microsoft.com/office/drawing/2010/main" val="0"/>
+                        </a:ext>
+                      </a:extLst>
+                    </a:blip>
+                    <a:srcRect/>
+                    <a:stretch>
+                      <a:fillRect/>
+                    </a:stretch>
+                  </pic:blipFill>
+                  <pic:spPr bwMode="auto">
+                    <a:xfrm>
+                      <a:off x="0" y="0"/>
+                      <a:ext cx="4358640" cy="3825240"/>
+                    </a:xfrm>
+                    <a:prstGeom prst="rect">
+                      <a:avLst/>
+                    </a:prstGeom>
+                    <a:noFill/>
+                    <a:ln>
+                      <a:noFill/>
+                    </a:ln>
+                  </pic:spPr>
+                </pic:pic>
+              </a:graphicData>
+            </a:graphic>
+          </wp:inline>
+        </w:drawing>
+      </w:r>
+    </w:p>
+    <w:p/>
+    <w:p>
+      <w:r>
+        <w:rPr>
+          <w:noProof/>
+        </w:rPr>
+        <w:lastRenderedPageBreak/>
+        <w:drawing>
+          <wp:inline distT="0" distB="0" distL="0" distR="0" wp14:anchorId="63F420CC" wp14:editId="408AE2D9">
+            <wp:extent cx="3162300" cy="3581400"/>
+            <wp:effectExtent l="0" t="0" r="0" b="0"/>
+            <wp:docPr id="21" name="Picture 21"/>
+            <wp:cNvGraphicFramePr>
+              <a:graphicFrameLocks xmlns:a="http://schemas.openxmlformats.org/drawingml/2006/main" noChangeAspect="1"/>
+            </wp:cNvGraphicFramePr>
+            <a:graphic xmlns:a="http://schemas.openxmlformats.org/drawingml/2006/main">
+              <a:graphicData uri="http://schemas.openxmlformats.org/drawingml/2006/picture">
+                <pic:pic xmlns:pic="http://schemas.openxmlformats.org/drawingml/2006/picture">
+                  <pic:nvPicPr>
+                    <pic:cNvPr id="0" name="Picture 1"/>
+                    <pic:cNvPicPr>
+                      <a:picLocks noChangeAspect="1" noChangeArrowheads="1"/>
+                    </pic:cNvPicPr>
+                  </pic:nvPicPr>
+                  <pic:blipFill>
+                    <a:blip r:embed="rId23">
+                      <a:extLst>
+                        <a:ext uri="{28A0092B-C50C-407E-A947-70E740481C1C}">
+                          <a14:useLocalDpi xmlns:a14="http://schemas.microsoft.com/office/drawing/2010/main" val="0"/>
+                        </a:ext>
+                      </a:extLst>
+                    </a:blip>
+                    <a:srcRect/>
+                    <a:stretch>
+                      <a:fillRect/>
+                    </a:stretch>
+                  </pic:blipFill>
+                  <pic:spPr bwMode="auto">
+                    <a:xfrm>
+                      <a:off x="0" y="0"/>
+                      <a:ext cx="3162300" cy="3581400"/>
+                    </a:xfrm>
+                    <a:prstGeom prst="rect">
+                      <a:avLst/>
+                    </a:prstGeom>
+                    <a:noFill/>
+                    <a:ln>
+                      <a:noFill/>
+                    </a:ln>
+                  </pic:spPr>
+                </pic:pic>
+              </a:graphicData>
+            </a:graphic>
+          </wp:inline>
+        </w:drawing>
+      </w:r>
+    </w:p>
+    <w:p>
+      <w:r>
+        <w:rPr>
+          <w:noProof/>
+        </w:rPr>
+        <w:drawing>
+          <wp:inline distT="0" distB="0" distL="0" distR="0" wp14:anchorId="56D50B9B" wp14:editId="336316E5">
+            <wp:extent cx="3901440" cy="3672840"/>
+            <wp:effectExtent l="0" t="0" r="3810" b="3810"/>
+            <wp:docPr id="26" name="Picture 26" descr="Graphical user interface, text&#10;&#10;Description automatically generated"/>
+            <wp:cNvGraphicFramePr>
+              <a:graphicFrameLocks xmlns:a="http://schemas.openxmlformats.org/drawingml/2006/main" noChangeAspect="1"/>
+            </wp:cNvGraphicFramePr>
+            <a:graphic xmlns:a="http://schemas.openxmlformats.org/drawingml/2006/main">
+              <a:graphicData uri="http://schemas.openxmlformats.org/drawingml/2006/picture">
+                <pic:pic xmlns:pic="http://schemas.openxmlformats.org/drawingml/2006/picture">
+                  <pic:nvPicPr>
+                    <pic:cNvPr id="26" name="Picture 26" descr="Graphical user interface, text&#10;&#10;Description automatically generated"/>
+                    <pic:cNvPicPr>
+                      <a:picLocks noChangeAspect="1" noChangeArrowheads="1"/>
+                    </pic:cNvPicPr>
+                  </pic:nvPicPr>
+                  <pic:blipFill>
+                    <a:blip r:embed="rId24">
+                      <a:extLst>
+                        <a:ext uri="{28A0092B-C50C-407E-A947-70E740481C1C}">
+                          <a14:useLocalDpi xmlns:a14="http://schemas.microsoft.com/office/drawing/2010/main" val="0"/>
+                        </a:ext>
+                      </a:extLst>
+                    </a:blip>
+                    <a:srcRect/>
+                    <a:stretch>
+                      <a:fillRect/>
+                    </a:stretch>
+                  </pic:blipFill>
+                  <pic:spPr bwMode="auto">
+                    <a:xfrm>
+                      <a:off x="0" y="0"/>
+                      <a:ext cx="3901440" cy="3672840"/>
+                    </a:xfrm>
+                    <a:prstGeom prst="rect">
+                      <a:avLst/>
+                    </a:prstGeom>
+                    <a:noFill/>
+                    <a:ln>
+                      <a:noFill/>
+                    </a:ln>
+                  </pic:spPr>
+                </pic:pic>
+              </a:graphicData>
+            </a:graphic>
+          </wp:inline>
+        </w:drawing>
+      </w:r>
+    </w:p>
     <w:p>
       <w:pPr>
         <w:pStyle w:val="Heading2"/>
@@ -2601,7 +2934,7 @@
                     </pic:cNvPicPr>
                   </pic:nvPicPr>
                   <pic:blipFill>
-                    <a:blip r:embed="rId19">
+                    <a:blip r:embed="rId25">
                       <a:extLst>
                         <a:ext uri="{28A0092B-C50C-407E-A947-70E740481C1C}">
                           <a14:useLocalDpi xmlns:a14="http://schemas.microsoft.com/office/drawing/2010/main" val="0"/>
@@ -2666,7 +2999,7 @@
                     </pic:cNvPicPr>
                   </pic:nvPicPr>
                   <pic:blipFill>
-                    <a:blip r:embed="rId20" cstate="print">
+                    <a:blip r:embed="rId26" cstate="print">
                       <a:extLst>
                         <a:ext uri="{28A0092B-C50C-407E-A947-70E740481C1C}">
                           <a14:useLocalDpi xmlns:a14="http://schemas.microsoft.com/office/drawing/2010/main" val="0"/>
@@ -2731,7 +3064,7 @@
                     </pic:cNvPicPr>
                   </pic:nvPicPr>
                   <pic:blipFill>
-                    <a:blip r:embed="rId21">
+                    <a:blip r:embed="rId27">
                       <a:extLst>
                         <a:ext uri="{28A0092B-C50C-407E-A947-70E740481C1C}">
                           <a14:useLocalDpi xmlns:a14="http://schemas.microsoft.com/office/drawing/2010/main" val="0"/>
@@ -2764,6 +3097,75 @@
       </w:r>
     </w:p>
     <w:p>
+      <w:r>
+        <w:rPr>
+          <w:noProof/>
+        </w:rPr>
+        <w:lastRenderedPageBreak/>
+        <w:drawing>
+          <wp:inline distT="0" distB="0" distL="0" distR="0" wp14:anchorId="695C5C79" wp14:editId="61317963">
+            <wp:extent cx="4076700" cy="5204460"/>
+            <wp:effectExtent l="0" t="0" r="0" b="0"/>
+            <wp:docPr id="27" name="Picture 27"/>
+            <wp:cNvGraphicFramePr>
+              <a:graphicFrameLocks xmlns:a="http://schemas.openxmlformats.org/drawingml/2006/main" noChangeAspect="1"/>
+            </wp:cNvGraphicFramePr>
+            <a:graphic xmlns:a="http://schemas.openxmlformats.org/drawingml/2006/main">
+              <a:graphicData uri="http://schemas.openxmlformats.org/drawingml/2006/picture">
+                <pic:pic xmlns:pic="http://schemas.openxmlformats.org/drawingml/2006/picture">
+                  <pic:nvPicPr>
+                    <pic:cNvPr id="0" name="Picture 9"/>
+                    <pic:cNvPicPr>
+                      <a:picLocks noChangeAspect="1" noChangeArrowheads="1"/>
+                    </pic:cNvPicPr>
+                  </pic:nvPicPr>
+                  <pic:blipFill>
+                    <a:blip r:embed="rId28">
+                      <a:extLst>
+                        <a:ext uri="{28A0092B-C50C-407E-A947-70E740481C1C}">
+                          <a14:useLocalDpi xmlns:a14="http://schemas.microsoft.com/office/drawing/2010/main" val="0"/>
+                        </a:ext>
+                      </a:extLst>
+                    </a:blip>
+                    <a:srcRect/>
+                    <a:stretch>
+                      <a:fillRect/>
+                    </a:stretch>
+                  </pic:blipFill>
+                  <pic:spPr bwMode="auto">
+                    <a:xfrm>
+                      <a:off x="0" y="0"/>
+                      <a:ext cx="4076700" cy="5204460"/>
+                    </a:xfrm>
+                    <a:prstGeom prst="rect">
+                      <a:avLst/>
+                    </a:prstGeom>
+                    <a:noFill/>
+                    <a:ln>
+                      <a:noFill/>
+                    </a:ln>
+                  </pic:spPr>
+                </pic:pic>
+              </a:graphicData>
+            </a:graphic>
+          </wp:inline>
+        </w:drawing>
+      </w:r>
+    </w:p>
+    <w:p>
+      <w:r>
+        <w:t xml:space="preserve">The relational version is difficult to read and requires unintuitive logic with the EXISTS operator on subqueries. Checks occur a subquery lower than expected. This contrasts with the graph where just the types of the relationship and node types </w:t>
+      </w:r>
+      <w:proofErr w:type="gramStart"/>
+      <w:r>
+        <w:t>have to</w:t>
+      </w:r>
+      <w:proofErr w:type="gramEnd"/>
+      <w:r>
+        <w:t xml:space="preserve"> specified.</w:t>
+      </w:r>
+    </w:p>
+    <w:p>
       <w:pPr>
         <w:pStyle w:val="Heading3"/>
       </w:pPr>
@@ -2797,7 +3199,7 @@
                     </pic:cNvPicPr>
                   </pic:nvPicPr>
                   <pic:blipFill>
-                    <a:blip r:embed="rId22">
+                    <a:blip r:embed="rId29">
                       <a:extLst>
                         <a:ext uri="{28A0092B-C50C-407E-A947-70E740481C1C}">
                           <a14:useLocalDpi xmlns:a14="http://schemas.microsoft.com/office/drawing/2010/main" val="0"/>
@@ -2877,6 +3279,51 @@
       </w:r>
     </w:p>
     <w:p>
+      <w:r>
+        <w:lastRenderedPageBreak/>
+        <w:drawing>
+          <wp:inline distT="0" distB="0" distL="0" distR="0" wp14:anchorId="6F46482F" wp14:editId="764C2543">
+            <wp:extent cx="4770533" cy="5197290"/>
+            <wp:effectExtent l="0" t="0" r="0" b="3810"/>
+            <wp:docPr id="29" name="Picture 29" descr="Text&#10;&#10;Description automatically generated"/>
+            <wp:cNvGraphicFramePr>
+              <a:graphicFrameLocks xmlns:a="http://schemas.openxmlformats.org/drawingml/2006/main" noChangeAspect="1"/>
+            </wp:cNvGraphicFramePr>
+            <a:graphic xmlns:a="http://schemas.openxmlformats.org/drawingml/2006/main">
+              <a:graphicData uri="http://schemas.openxmlformats.org/drawingml/2006/picture">
+                <pic:pic xmlns:pic="http://schemas.openxmlformats.org/drawingml/2006/picture">
+                  <pic:nvPicPr>
+                    <pic:cNvPr id="29" name="Picture 29" descr="Text&#10;&#10;Description automatically generated"/>
+                    <pic:cNvPicPr/>
+                  </pic:nvPicPr>
+                  <pic:blipFill>
+                    <a:blip r:embed="rId30"/>
+                    <a:stretch>
+                      <a:fillRect/>
+                    </a:stretch>
+                  </pic:blipFill>
+                  <pic:spPr>
+                    <a:xfrm>
+                      <a:off x="0" y="0"/>
+                      <a:ext cx="4770533" cy="5197290"/>
+                    </a:xfrm>
+                    <a:prstGeom prst="rect">
+                      <a:avLst/>
+                    </a:prstGeom>
+                  </pic:spPr>
+                </pic:pic>
+              </a:graphicData>
+            </a:graphic>
+          </wp:inline>
+        </w:drawing>
+      </w:r>
+    </w:p>
+    <w:p>
+      <w:r>
+        <w:t xml:space="preserve">For this implementation, the code describes directly what is happening on the database but not the intent. The code must be read and understood before the whole purpose can be understood. This method also has a join which can be costly on large tables. These joins come purely from the need to use id foreign/primary keys. Using the names directly would increase either look up time or memory space, depending on if the names were linked to or stored with the relationship. </w:t>
+      </w:r>
+    </w:p>
+    <w:p>
       <w:pPr>
         <w:pStyle w:val="Heading3"/>
       </w:pPr>
@@ -2909,7 +3356,7 @@
                     </pic:cNvPicPr>
                   </pic:nvPicPr>
                   <pic:blipFill>
-                    <a:blip r:embed="rId23" cstate="print">
+                    <a:blip r:embed="rId31" cstate="print">
                       <a:extLst>
                         <a:ext uri="{28A0092B-C50C-407E-A947-70E740481C1C}">
                           <a14:useLocalDpi xmlns:a14="http://schemas.microsoft.com/office/drawing/2010/main" val="0"/>
@@ -2998,7 +3445,7 @@
                     </pic:cNvPicPr>
                   </pic:nvPicPr>
                   <pic:blipFill>
-                    <a:blip r:embed="rId24" cstate="print">
+                    <a:blip r:embed="rId32" cstate="print">
                       <a:extLst>
                         <a:ext uri="{28A0092B-C50C-407E-A947-70E740481C1C}">
                           <a14:useLocalDpi xmlns:a14="http://schemas.microsoft.com/office/drawing/2010/main" val="0"/>
@@ -3172,21 +3619,7 @@
         <w:rPr>
           <w:rFonts w:ascii="Calibri" w:hAnsi="Calibri" w:cs="Calibri"/>
         </w:rPr>
-        <w:t xml:space="preserve">Verma, R., 2022. Postgres Export to CSV: Best Ways &amp; Steps to Export Data - Learn | </w:t>
-      </w:r>
-      <w:proofErr w:type="spellStart"/>
-      <w:r>
-        <w:rPr>
-          <w:rFonts w:ascii="Calibri" w:hAnsi="Calibri" w:cs="Calibri"/>
-        </w:rPr>
-        <w:t>Hevo</w:t>
-      </w:r>
-      <w:proofErr w:type="spellEnd"/>
-      <w:r>
-        <w:rPr>
-          <w:rFonts w:ascii="Calibri" w:hAnsi="Calibri" w:cs="Calibri"/>
-        </w:rPr>
-        <w:t>. Available at: &lt;https://hevodata.com/learn/postgres-export-to-csv/&gt; [Accessed 29 October 2022].</w:t>
+        <w:t>Verma, R., 2022. Postgres Export to CSV: Best Ways &amp; Steps to Export Data - Learn | Hevo. Available at: &lt;https://hevodata.com/learn/postgres-export-to-csv/&gt; [Accessed 29 October 2022].</w:t>
       </w:r>
     </w:p>
     <w:p>
@@ -8979,6 +9412,7 @@
   <w:style w:type="character" w:default="1" w:styleId="DefaultParagraphFont">
     <w:name w:val="Default Paragraph Font"/>
     <w:uiPriority w:val="1"/>
+    <w:semiHidden/>
     <w:unhideWhenUsed/>
   </w:style>
   <w:style w:type="table" w:default="1" w:styleId="TableNormal">

</xml_diff>